<commit_message>
modify to iterative BFS to implement for fix Overflow problem
</commit_message>
<xml_diff>
--- a/3. MovingObjectSegmentation/程式作業2_C108151131.docx
+++ b/3. MovingObjectSegmentation/程式作業2_C108151131.docx
@@ -47,7 +47,7 @@
                     <pic:cNvPicPr/>
                   </pic:nvPicPr>
                   <pic:blipFill>
-                    <a:blip r:embed="rId5"/>
+                    <a:blip r:embed="rId7"/>
                     <a:stretch>
                       <a:fillRect/>
                     </a:stretch>
@@ -96,7 +96,7 @@
                     <pic:cNvPicPr/>
                   </pic:nvPicPr>
                   <pic:blipFill>
-                    <a:blip r:embed="rId6"/>
+                    <a:blip r:embed="rId8"/>
                     <a:stretch>
                       <a:fillRect/>
                     </a:stretch>
@@ -158,7 +158,7 @@
           <w:sz w:val="32"/>
           <w:szCs w:val="28"/>
         </w:rPr>
-        <w:t>emo影</w:t>
+        <w:t>emo影片</w:t>
       </w:r>
       <w:r>
         <w:rPr>
@@ -167,15 +167,6 @@
           <w:sz w:val="32"/>
           <w:szCs w:val="28"/>
         </w:rPr>
-        <w:t>片</w:t>
-      </w:r>
-      <w:r>
-        <w:rPr>
-          <w:rStyle w:val="a3"/>
-          <w:rFonts w:ascii="標楷體" w:eastAsia="標楷體" w:hAnsi="標楷體"/>
-          <w:sz w:val="32"/>
-          <w:szCs w:val="28"/>
-        </w:rPr>
         <w:fldChar w:fldCharType="end"/>
       </w:r>
       <w:r>
@@ -186,7 +177,7 @@
         </w:rPr>
         <w:t>或直接</w:t>
       </w:r>
-      <w:hyperlink r:id="rId7" w:history="1">
+      <w:hyperlink r:id="rId9" w:history="1">
         <w:r>
           <w:rPr>
             <w:rStyle w:val="a3"/>
@@ -617,8 +608,31 @@
           <w:sz w:val="32"/>
           <w:szCs w:val="28"/>
         </w:rPr>
-        <w:t>。但我是</w:t>
-      </w:r>
+        <w:t>。我</w:t>
+      </w:r>
+      <w:r>
+        <w:rPr>
+          <w:rFonts w:ascii="標楷體" w:eastAsia="標楷體" w:hAnsi="標楷體" w:hint="eastAsia"/>
+          <w:sz w:val="32"/>
+          <w:szCs w:val="28"/>
+        </w:rPr>
+        <w:t>框選使用了兩種方式：</w:t>
+      </w:r>
+    </w:p>
+    <w:p>
+      <w:pPr>
+        <w:pStyle w:val="a6"/>
+        <w:numPr>
+          <w:ilvl w:val="0"/>
+          <w:numId w:val="4"/>
+        </w:numPr>
+        <w:ind w:leftChars="0"/>
+        <w:rPr>
+          <w:rFonts w:ascii="標楷體" w:eastAsia="標楷體" w:hAnsi="標楷體"/>
+          <w:sz w:val="32"/>
+          <w:szCs w:val="28"/>
+        </w:rPr>
+      </w:pPr>
       <w:r>
         <w:rPr>
           <w:rFonts w:ascii="標楷體" w:eastAsia="標楷體" w:hAnsi="標楷體" w:hint="eastAsia"/>
@@ -627,6 +641,15 @@
           <w:u w:val="single"/>
         </w:rPr>
         <w:t>使用</w:t>
+      </w:r>
+      <w:r>
+        <w:rPr>
+          <w:rFonts w:ascii="標楷體" w:eastAsia="標楷體" w:hAnsi="標楷體" w:hint="eastAsia"/>
+          <w:sz w:val="32"/>
+          <w:szCs w:val="28"/>
+          <w:u w:val="single"/>
+        </w:rPr>
+        <w:t>遞迴的</w:t>
       </w:r>
       <w:r>
         <w:rPr>
@@ -655,132 +678,194 @@
           <w:rFonts w:ascii="標楷體" w:eastAsia="標楷體" w:hAnsi="標楷體" w:hint="eastAsia"/>
           <w:sz w:val="32"/>
           <w:szCs w:val="28"/>
+        </w:rPr>
+        <w:t>，因此有些情況可能會O</w:t>
+      </w:r>
+      <w:r>
+        <w:rPr>
+          <w:rFonts w:ascii="標楷體" w:eastAsia="標楷體" w:hAnsi="標楷體"/>
+          <w:sz w:val="32"/>
+          <w:szCs w:val="28"/>
+        </w:rPr>
+        <w:t>verflow</w:t>
+      </w:r>
+      <w:r>
+        <w:rPr>
+          <w:rFonts w:ascii="標楷體" w:eastAsia="標楷體" w:hAnsi="標楷體" w:hint="eastAsia"/>
+          <w:sz w:val="32"/>
+          <w:szCs w:val="28"/>
+        </w:rPr>
+        <w:t>，不過在自家電腦測試時，用提供的兩個測試影片，都是正常的（可以看</w:t>
+      </w:r>
+      <w:r>
+        <w:rPr>
+          <w:rFonts w:ascii="標楷體" w:eastAsia="標楷體" w:hAnsi="標楷體"/>
+          <w:sz w:val="32"/>
+          <w:szCs w:val="28"/>
+        </w:rPr>
+        <w:fldChar w:fldCharType="begin"/>
+      </w:r>
+      <w:r>
+        <w:rPr>
+          <w:rFonts w:ascii="標楷體" w:eastAsia="標楷體" w:hAnsi="標楷體"/>
+          <w:sz w:val="32"/>
+          <w:szCs w:val="28"/>
+        </w:rPr>
+        <w:instrText xml:space="preserve"> </w:instrText>
+      </w:r>
+      <w:r>
+        <w:rPr>
+          <w:rFonts w:ascii="標楷體" w:eastAsia="標楷體" w:hAnsi="標楷體" w:hint="eastAsia"/>
+          <w:sz w:val="32"/>
+          <w:szCs w:val="28"/>
+        </w:rPr>
+        <w:instrText>HYPERLINK "https://drive.google.com/file/d/1WyrAM2RkZfo3d7SDJn9sldyO0G0-GAnG/view?usp=sharing"</w:instrText>
+      </w:r>
+      <w:r>
+        <w:rPr>
+          <w:rFonts w:ascii="標楷體" w:eastAsia="標楷體" w:hAnsi="標楷體"/>
+          <w:sz w:val="32"/>
+          <w:szCs w:val="28"/>
+        </w:rPr>
+        <w:instrText xml:space="preserve"> </w:instrText>
+      </w:r>
+      <w:r>
+        <w:rPr>
+          <w:rFonts w:ascii="標楷體" w:eastAsia="標楷體" w:hAnsi="標楷體"/>
+          <w:sz w:val="32"/>
+          <w:szCs w:val="28"/>
+        </w:rPr>
+        <w:fldChar w:fldCharType="separate"/>
+      </w:r>
+      <w:r>
+        <w:rPr>
+          <w:rStyle w:val="a3"/>
+          <w:rFonts w:ascii="標楷體" w:eastAsia="標楷體" w:hAnsi="標楷體" w:hint="eastAsia"/>
+          <w:sz w:val="32"/>
+          <w:szCs w:val="28"/>
+        </w:rPr>
+        <w:t>D</w:t>
+      </w:r>
+      <w:r>
+        <w:rPr>
+          <w:rStyle w:val="a3"/>
+          <w:rFonts w:ascii="標楷體" w:eastAsia="標楷體" w:hAnsi="標楷體"/>
+          <w:sz w:val="32"/>
+          <w:szCs w:val="28"/>
+        </w:rPr>
+        <w:t>emo影片</w:t>
+      </w:r>
+      <w:r>
+        <w:rPr>
+          <w:rFonts w:ascii="標楷體" w:eastAsia="標楷體" w:hAnsi="標楷體"/>
+          <w:sz w:val="32"/>
+          <w:szCs w:val="28"/>
+        </w:rPr>
+        <w:fldChar w:fldCharType="end"/>
+      </w:r>
+      <w:r>
+        <w:rPr>
+          <w:rFonts w:ascii="標楷體" w:eastAsia="標楷體" w:hAnsi="標楷體" w:hint="eastAsia"/>
+          <w:sz w:val="32"/>
+          <w:szCs w:val="28"/>
+        </w:rPr>
+        <w:t>）。</w:t>
+      </w:r>
+    </w:p>
+    <w:p>
+      <w:pPr>
+        <w:pStyle w:val="a6"/>
+        <w:numPr>
+          <w:ilvl w:val="0"/>
+          <w:numId w:val="4"/>
+        </w:numPr>
+        <w:ind w:leftChars="0"/>
+        <w:rPr>
+          <w:rFonts w:ascii="標楷體" w:eastAsia="標楷體" w:hAnsi="標楷體"/>
+          <w:sz w:val="32"/>
+          <w:szCs w:val="28"/>
+        </w:rPr>
+      </w:pPr>
+      <w:r>
+        <w:rPr>
+          <w:rFonts w:ascii="標楷體" w:eastAsia="標楷體" w:hAnsi="標楷體" w:hint="eastAsia"/>
+          <w:sz w:val="32"/>
+          <w:szCs w:val="28"/>
           <w:u w:val="single"/>
         </w:rPr>
-        <w:t>的</w:t>
-      </w:r>
-      <w:r>
-        <w:rPr>
-          <w:rFonts w:ascii="標楷體" w:eastAsia="標楷體" w:hAnsi="標楷體" w:hint="eastAsia"/>
+        <w:t>使用非遞迴的</w:t>
+      </w:r>
+      <w:r>
+        <w:rPr>
+          <w:rFonts w:ascii="標楷體" w:eastAsia="標楷體" w:hAnsi="標楷體" w:hint="eastAsia"/>
+          <w:b/>
+          <w:bCs/>
           <w:sz w:val="32"/>
           <w:szCs w:val="28"/>
           <w:u w:val="single"/>
         </w:rPr>
-        <w:t>遞迴來實作</w:t>
-      </w:r>
-      <w:r>
-        <w:rPr>
-          <w:rFonts w:ascii="標楷體" w:eastAsia="標楷體" w:hAnsi="標楷體" w:hint="eastAsia"/>
-          <w:sz w:val="32"/>
-          <w:szCs w:val="28"/>
-          <w:u w:val="single"/>
-        </w:rPr>
-        <w:t>框選</w:t>
-      </w:r>
-      <w:r>
-        <w:rPr>
-          <w:rFonts w:ascii="標楷體" w:eastAsia="標楷體" w:hAnsi="標楷體" w:hint="eastAsia"/>
-          <w:sz w:val="32"/>
-          <w:szCs w:val="28"/>
-        </w:rPr>
-        <w:t>，因此有些情況可能會O</w:t>
-      </w:r>
-      <w:r>
-        <w:rPr>
-          <w:rFonts w:ascii="標楷體" w:eastAsia="標楷體" w:hAnsi="標楷體"/>
-          <w:sz w:val="32"/>
-          <w:szCs w:val="28"/>
-        </w:rPr>
-        <w:t>verflow</w:t>
-      </w:r>
-      <w:r>
-        <w:rPr>
-          <w:rFonts w:ascii="標楷體" w:eastAsia="標楷體" w:hAnsi="標楷體" w:hint="eastAsia"/>
-          <w:sz w:val="32"/>
-          <w:szCs w:val="28"/>
-        </w:rPr>
-        <w:t>，不過在自家電腦測試時，用提供的兩個測試影片，都是正常的（可以看</w:t>
-      </w:r>
-      <w:r>
-        <w:rPr>
-          <w:rFonts w:ascii="標楷體" w:eastAsia="標楷體" w:hAnsi="標楷體"/>
-          <w:sz w:val="32"/>
-          <w:szCs w:val="28"/>
-        </w:rPr>
-        <w:fldChar w:fldCharType="begin"/>
-      </w:r>
-      <w:r>
-        <w:rPr>
-          <w:rFonts w:ascii="標楷體" w:eastAsia="標楷體" w:hAnsi="標楷體"/>
-          <w:sz w:val="32"/>
-          <w:szCs w:val="28"/>
-        </w:rPr>
-        <w:instrText xml:space="preserve"> </w:instrText>
-      </w:r>
-      <w:r>
-        <w:rPr>
-          <w:rFonts w:ascii="標楷體" w:eastAsia="標楷體" w:hAnsi="標楷體" w:hint="eastAsia"/>
-          <w:sz w:val="32"/>
-          <w:szCs w:val="28"/>
-        </w:rPr>
-        <w:instrText>HYPERLINK "https://drive.google.com/file/d/1WyrAM2RkZfo3d7SDJn9sldyO0G0-GAnG/view?usp=sharing"</w:instrText>
-      </w:r>
-      <w:r>
-        <w:rPr>
-          <w:rFonts w:ascii="標楷體" w:eastAsia="標楷體" w:hAnsi="標楷體"/>
-          <w:sz w:val="32"/>
-          <w:szCs w:val="28"/>
-        </w:rPr>
-        <w:instrText xml:space="preserve"> </w:instrText>
-      </w:r>
-      <w:r>
-        <w:rPr>
-          <w:rFonts w:ascii="標楷體" w:eastAsia="標楷體" w:hAnsi="標楷體"/>
-          <w:sz w:val="32"/>
-          <w:szCs w:val="28"/>
-        </w:rPr>
-      </w:r>
-      <w:r>
-        <w:rPr>
-          <w:rFonts w:ascii="標楷體" w:eastAsia="標楷體" w:hAnsi="標楷體"/>
-          <w:sz w:val="32"/>
-          <w:szCs w:val="28"/>
-        </w:rPr>
-        <w:fldChar w:fldCharType="separate"/>
-      </w:r>
-      <w:r>
-        <w:rPr>
-          <w:rStyle w:val="a3"/>
-          <w:rFonts w:ascii="標楷體" w:eastAsia="標楷體" w:hAnsi="標楷體" w:hint="eastAsia"/>
-          <w:sz w:val="32"/>
-          <w:szCs w:val="28"/>
-        </w:rPr>
-        <w:t>D</w:t>
-      </w:r>
-      <w:r>
-        <w:rPr>
-          <w:rStyle w:val="a3"/>
-          <w:rFonts w:ascii="標楷體" w:eastAsia="標楷體" w:hAnsi="標楷體"/>
-          <w:sz w:val="32"/>
-          <w:szCs w:val="28"/>
-        </w:rPr>
-        <w:t>emo影片</w:t>
-      </w:r>
-      <w:r>
-        <w:rPr>
-          <w:rFonts w:ascii="標楷體" w:eastAsia="標楷體" w:hAnsi="標楷體"/>
-          <w:sz w:val="32"/>
-          <w:szCs w:val="28"/>
-        </w:rPr>
-        <w:fldChar w:fldCharType="end"/>
-      </w:r>
-      <w:r>
-        <w:rPr>
-          <w:rFonts w:ascii="標楷體" w:eastAsia="標楷體" w:hAnsi="標楷體" w:hint="eastAsia"/>
-          <w:sz w:val="32"/>
-          <w:szCs w:val="28"/>
-        </w:rPr>
-        <w:t>）。</w:t>
+        <w:t>BFS</w:t>
+      </w:r>
+      <w:r>
+        <w:rPr>
+          <w:rFonts w:ascii="標楷體" w:eastAsia="標楷體" w:hAnsi="標楷體" w:hint="eastAsia"/>
+          <w:sz w:val="32"/>
+          <w:szCs w:val="28"/>
+        </w:rPr>
+        <w:t>，</w:t>
+      </w:r>
+      <w:r>
+        <w:rPr>
+          <w:rFonts w:ascii="標楷體" w:eastAsia="標楷體" w:hAnsi="標楷體" w:hint="eastAsia"/>
+          <w:sz w:val="32"/>
+          <w:szCs w:val="28"/>
+        </w:rPr>
+        <w:t>相比遞迴，較不會發生Overflow了。</w:t>
+      </w:r>
+      <w:r>
+        <w:rPr>
+          <w:rFonts w:ascii="標楷體" w:eastAsia="標楷體" w:hAnsi="標楷體" w:hint="eastAsia"/>
+          <w:sz w:val="32"/>
+          <w:szCs w:val="28"/>
+        </w:rPr>
+        <w:t>這邊try了個</w:t>
+      </w:r>
+      <w:proofErr w:type="spellStart"/>
+      <w:r>
+        <w:rPr>
+          <w:rFonts w:ascii="標楷體" w:eastAsia="標楷體" w:hAnsi="標楷體" w:hint="eastAsia"/>
+          <w:sz w:val="32"/>
+          <w:szCs w:val="28"/>
+        </w:rPr>
+        <w:t>opencv</w:t>
+      </w:r>
+      <w:proofErr w:type="spellEnd"/>
+      <w:r>
+        <w:rPr>
+          <w:rFonts w:ascii="標楷體" w:eastAsia="標楷體" w:hAnsi="標楷體" w:hint="eastAsia"/>
+          <w:sz w:val="32"/>
+          <w:szCs w:val="28"/>
+        </w:rPr>
+        <w:t>官方提供的測試影片，原本用遞迴跑這影片一定會Overflow，用非遞迴式來做就正常了（可以看</w:t>
+      </w:r>
+      <w:hyperlink r:id="rId10" w:history="1">
+        <w:r>
+          <w:rPr>
+            <w:rStyle w:val="a3"/>
+            <w:rFonts w:ascii="標楷體" w:eastAsia="標楷體" w:hAnsi="標楷體" w:hint="eastAsia"/>
+            <w:sz w:val="32"/>
+            <w:szCs w:val="28"/>
+          </w:rPr>
+          <w:t>Demo影片</w:t>
+        </w:r>
+      </w:hyperlink>
+      <w:r>
+        <w:rPr>
+          <w:rFonts w:ascii="標楷體" w:eastAsia="標楷體" w:hAnsi="標楷體" w:hint="eastAsia"/>
+          <w:sz w:val="32"/>
+          <w:szCs w:val="28"/>
+        </w:rPr>
+        <w:t>）</w:t>
       </w:r>
     </w:p>
     <w:p>
@@ -1698,6 +1783,13 @@
         </w:rPr>
         <w:t>ConnectedComponentLabeling</w:t>
       </w:r>
+      <w:r>
+        <w:rPr>
+          <w:rFonts w:eastAsia="標楷體" w:cstheme="minorHAnsi" w:hint="eastAsia"/>
+          <w:color w:val="BF8F00"/>
+        </w:rPr>
+        <w:t>_DFS</w:t>
+      </w:r>
       <w:proofErr w:type="spellEnd"/>
       <w:r>
         <w:rPr>
@@ -1794,6 +1886,20 @@
         </w:rPr>
         <w:t>演算法核心，使用</w:t>
       </w:r>
+      <w:r>
+        <w:rPr>
+          <w:rFonts w:eastAsia="標楷體" w:cstheme="minorHAnsi" w:hint="eastAsia"/>
+          <w:b/>
+          <w:bCs/>
+        </w:rPr>
+        <w:t>遞迴</w:t>
+      </w:r>
+      <w:r>
+        <w:rPr>
+          <w:rFonts w:eastAsia="標楷體" w:cstheme="minorHAnsi" w:hint="eastAsia"/>
+        </w:rPr>
+        <w:t>的</w:t>
+      </w:r>
       <w:proofErr w:type="spellStart"/>
       <w:r>
         <w:rPr>
@@ -1812,7 +1918,7 @@
         <w:rPr>
           <w:rFonts w:eastAsia="標楷體" w:cstheme="minorHAnsi" w:hint="eastAsia"/>
         </w:rPr>
-        <w:t>遞迴實作，傳入的</w:t>
+        <w:t>實作，傳入的</w:t>
       </w:r>
       <w:r>
         <w:rPr>
@@ -1842,7 +1948,179 @@
         <w:rPr>
           <w:rFonts w:eastAsia="標楷體" w:cstheme="minorHAnsi" w:hint="eastAsia"/>
         </w:rPr>
-        <w:t>格內的像素，並標示編號。</w:t>
+        <w:t>格內</w:t>
+      </w:r>
+      <w:r>
+        <w:rPr>
+          <w:rFonts w:eastAsia="標楷體" w:cstheme="minorHAnsi" w:hint="eastAsia"/>
+        </w:rPr>
+        <w:t>（程式碼內有設</w:t>
+      </w:r>
+      <w:r>
+        <w:rPr>
+          <w:rFonts w:eastAsia="標楷體" w:cstheme="minorHAnsi" w:hint="eastAsia"/>
+        </w:rPr>
+        <w:t>Threshold</w:t>
+      </w:r>
+      <w:r>
+        <w:rPr>
+          <w:rFonts w:eastAsia="標楷體" w:cstheme="minorHAnsi" w:hint="eastAsia"/>
+        </w:rPr>
+        <w:t>）</w:t>
+      </w:r>
+      <w:r>
+        <w:rPr>
+          <w:rFonts w:eastAsia="標楷體" w:cstheme="minorHAnsi" w:hint="eastAsia"/>
+        </w:rPr>
+        <w:t>的像素，並標示編號。</w:t>
+      </w:r>
+    </w:p>
+    <w:p>
+      <w:pPr>
+        <w:pStyle w:val="a6"/>
+        <w:ind w:leftChars="0" w:left="360"/>
+        <w:rPr>
+          <w:rFonts w:eastAsia="標楷體" w:cstheme="minorHAnsi"/>
+        </w:rPr>
+      </w:pPr>
+    </w:p>
+    <w:p>
+      <w:pPr>
+        <w:pStyle w:val="a6"/>
+        <w:numPr>
+          <w:ilvl w:val="0"/>
+          <w:numId w:val="3"/>
+        </w:numPr>
+        <w:ind w:leftChars="0"/>
+        <w:rPr>
+          <w:rFonts w:eastAsia="標楷體" w:cstheme="minorHAnsi"/>
+        </w:rPr>
+      </w:pPr>
+      <w:r>
+        <w:rPr>
+          <w:rFonts w:eastAsia="標楷體" w:cstheme="minorHAnsi"/>
+          <w:color w:val="0070C0"/>
+        </w:rPr>
+        <w:t>int</w:t>
+      </w:r>
+      <w:r>
+        <w:rPr>
+          <w:rFonts w:eastAsia="標楷體" w:cstheme="minorHAnsi"/>
+        </w:rPr>
+        <w:t xml:space="preserve"> </w:t>
+      </w:r>
+      <w:proofErr w:type="spellStart"/>
+      <w:r>
+        <w:rPr>
+          <w:rFonts w:eastAsia="標楷體" w:cstheme="minorHAnsi"/>
+          <w:color w:val="BF8F00"/>
+        </w:rPr>
+        <w:t>ConnectedComponentLabeling</w:t>
+      </w:r>
+      <w:r>
+        <w:rPr>
+          <w:rFonts w:eastAsia="標楷體" w:cstheme="minorHAnsi" w:hint="eastAsia"/>
+          <w:color w:val="BF8F00"/>
+        </w:rPr>
+        <w:t>_BFS</w:t>
+      </w:r>
+      <w:proofErr w:type="spellEnd"/>
+      <w:r>
+        <w:rPr>
+          <w:rFonts w:eastAsia="標楷體" w:cstheme="minorHAnsi"/>
+        </w:rPr>
+        <w:t>(</w:t>
+      </w:r>
+      <w:proofErr w:type="spellStart"/>
+      <w:r>
+        <w:rPr>
+          <w:rFonts w:eastAsia="標楷體" w:cstheme="minorHAnsi"/>
+          <w:color w:val="009999"/>
+        </w:rPr>
+        <w:t>BitmapData</w:t>
+      </w:r>
+      <w:proofErr w:type="spellEnd"/>
+      <w:r>
+        <w:rPr>
+          <w:rFonts w:eastAsia="標楷體" w:cstheme="minorHAnsi"/>
+        </w:rPr>
+        <w:t xml:space="preserve">^ </w:t>
+      </w:r>
+      <w:proofErr w:type="spellStart"/>
+      <w:r>
+        <w:rPr>
+          <w:rFonts w:eastAsia="標楷體" w:cstheme="minorHAnsi"/>
+        </w:rPr>
+        <w:t>bmpBD</w:t>
+      </w:r>
+      <w:proofErr w:type="spellEnd"/>
+      <w:r>
+        <w:rPr>
+          <w:rFonts w:eastAsia="標楷體" w:cstheme="minorHAnsi"/>
+        </w:rPr>
+        <w:t xml:space="preserve">, </w:t>
+      </w:r>
+      <w:r>
+        <w:rPr>
+          <w:rFonts w:eastAsia="標楷體" w:cstheme="minorHAnsi"/>
+          <w:color w:val="0070C0"/>
+        </w:rPr>
+        <w:t>int</w:t>
+      </w:r>
+      <w:r>
+        <w:rPr>
+          <w:rFonts w:eastAsia="標楷體" w:cstheme="minorHAnsi"/>
+        </w:rPr>
+        <w:t xml:space="preserve"> num);</w:t>
+      </w:r>
+    </w:p>
+    <w:p>
+      <w:pPr>
+        <w:pStyle w:val="a6"/>
+        <w:ind w:leftChars="0" w:left="360"/>
+        <w:rPr>
+          <w:rFonts w:eastAsia="標楷體" w:cstheme="minorHAnsi"/>
+        </w:rPr>
+      </w:pPr>
+      <w:r>
+        <w:rPr>
+          <w:rFonts w:eastAsia="標楷體" w:cstheme="minorHAnsi"/>
+        </w:rPr>
+        <w:t>Connected-component labeling</w:t>
+      </w:r>
+      <w:r>
+        <w:rPr>
+          <w:rFonts w:eastAsia="標楷體" w:cstheme="minorHAnsi" w:hint="eastAsia"/>
+        </w:rPr>
+        <w:t>演算法核心，使用</w:t>
+      </w:r>
+      <w:r>
+        <w:rPr>
+          <w:rFonts w:eastAsia="標楷體" w:cstheme="minorHAnsi" w:hint="eastAsia"/>
+          <w:b/>
+          <w:bCs/>
+        </w:rPr>
+        <w:t>非遞迴</w:t>
+      </w:r>
+      <w:r>
+        <w:rPr>
+          <w:rFonts w:eastAsia="標楷體" w:cstheme="minorHAnsi" w:hint="eastAsia"/>
+        </w:rPr>
+        <w:t>的</w:t>
+      </w:r>
+      <w:proofErr w:type="spellStart"/>
+      <w:r>
+        <w:rPr>
+          <w:rFonts w:eastAsia="標楷體" w:cstheme="minorHAnsi" w:hint="eastAsia"/>
+        </w:rPr>
+        <w:t>bfs</w:t>
+      </w:r>
+      <w:proofErr w:type="spellEnd"/>
+      <w:r>
+        <w:rPr>
+          <w:rFonts w:eastAsia="標楷體" w:cstheme="minorHAnsi" w:hint="eastAsia"/>
+        </w:rPr>
+        <w:t>實作，會不斷找出相鄰的目標像素，並標示編號。</w:t>
       </w:r>
     </w:p>
     <w:p>
@@ -1988,6 +2266,44 @@
     </w:sectPr>
   </w:body>
 </w:document>
+</file>
+
+<file path=word/endnotes.xml><?xml version="1.0" encoding="utf-8"?>
+<w:endnotes xmlns:wpc="http://schemas.microsoft.com/office/word/2010/wordprocessingCanvas" xmlns:cx="http://schemas.microsoft.com/office/drawing/2014/chartex" xmlns:cx1="http://schemas.microsoft.com/office/drawing/2015/9/8/chartex" xmlns:cx2="http://schemas.microsoft.com/office/drawing/2015/10/21/chartex" xmlns:cx3="http://schemas.microsoft.com/office/drawing/2016/5/9/chartex" xmlns:cx4="http://schemas.microsoft.com/office/drawing/2016/5/10/chartex" xmlns:cx5="http://schemas.microsoft.com/office/drawing/2016/5/11/chartex" xmlns:cx6="http://schemas.microsoft.com/office/drawing/2016/5/12/chartex" xmlns:cx7="http://schemas.microsoft.com/office/drawing/2016/5/13/chartex" xmlns:cx8="http://schemas.microsoft.com/office/drawing/2016/5/14/chartex" xmlns:mc="http://schemas.openxmlformats.org/markup-compatibility/2006" xmlns:aink="http://schemas.microsoft.com/office/drawing/2016/ink" xmlns:am3d="http://schemas.microsoft.com/office/drawing/2017/model3d" xmlns:o="urn:schemas-microsoft-com:office:office" xmlns:oel="http://schemas.microsoft.com/office/2019/extlst" xmlns:r="http://schemas.openxmlformats.org/officeDocument/2006/relationships" xmlns:m="http://schemas.openxmlformats.org/officeDocument/2006/math" xmlns:v="urn:schemas-microsoft-com:vml" xmlns:wp14="http://schemas.microsoft.com/office/word/2010/wordprocessingDrawing" xmlns:wp="http://schemas.openxmlformats.org/drawingml/2006/wordprocessingDrawing" xmlns:w10="urn:schemas-microsoft-com:office:word" xmlns:w="http://schemas.openxmlformats.org/wordprocessingml/2006/main" xmlns:w14="http://schemas.microsoft.com/office/word/2010/wordml" xmlns:w15="http://schemas.microsoft.com/office/word/2012/wordml" xmlns:w16cex="http://schemas.microsoft.com/office/word/2018/wordml/cex" xmlns:w16cid="http://schemas.microsoft.com/office/word/2016/wordml/cid" xmlns:w16="http://schemas.microsoft.com/office/word/2018/wordml" xmlns:w16sdtdh="http://schemas.microsoft.com/office/word/2020/wordml/sdtdatahash" xmlns:w16se="http://schemas.microsoft.com/office/word/2015/wordml/symex" xmlns:wpg="http://schemas.microsoft.com/office/word/2010/wordprocessingGroup" xmlns:wpi="http://schemas.microsoft.com/office/word/2010/wordprocessingInk" xmlns:wne="http://schemas.microsoft.com/office/word/2006/wordml" xmlns:wps="http://schemas.microsoft.com/office/word/2010/wordprocessingShape" mc:Ignorable="w14 w15 w16se w16cid w16 w16cex w16sdtdh wp14">
+  <w:endnote w:type="separator" w:id="-1">
+    <w:p>
+      <w:r>
+        <w:separator/>
+      </w:r>
+    </w:p>
+  </w:endnote>
+  <w:endnote w:type="continuationSeparator" w:id="0">
+    <w:p>
+      <w:r>
+        <w:continuationSeparator/>
+      </w:r>
+    </w:p>
+  </w:endnote>
+</w:endnotes>
+</file>
+
+<file path=word/footnotes.xml><?xml version="1.0" encoding="utf-8"?>
+<w:footnotes xmlns:wpc="http://schemas.microsoft.com/office/word/2010/wordprocessingCanvas" xmlns:cx="http://schemas.microsoft.com/office/drawing/2014/chartex" xmlns:cx1="http://schemas.microsoft.com/office/drawing/2015/9/8/chartex" xmlns:cx2="http://schemas.microsoft.com/office/drawing/2015/10/21/chartex" xmlns:cx3="http://schemas.microsoft.com/office/drawing/2016/5/9/chartex" xmlns:cx4="http://schemas.microsoft.com/office/drawing/2016/5/10/chartex" xmlns:cx5="http://schemas.microsoft.com/office/drawing/2016/5/11/chartex" xmlns:cx6="http://schemas.microsoft.com/office/drawing/2016/5/12/chartex" xmlns:cx7="http://schemas.microsoft.com/office/drawing/2016/5/13/chartex" xmlns:cx8="http://schemas.microsoft.com/office/drawing/2016/5/14/chartex" xmlns:mc="http://schemas.openxmlformats.org/markup-compatibility/2006" xmlns:aink="http://schemas.microsoft.com/office/drawing/2016/ink" xmlns:am3d="http://schemas.microsoft.com/office/drawing/2017/model3d" xmlns:o="urn:schemas-microsoft-com:office:office" xmlns:oel="http://schemas.microsoft.com/office/2019/extlst" xmlns:r="http://schemas.openxmlformats.org/officeDocument/2006/relationships" xmlns:m="http://schemas.openxmlformats.org/officeDocument/2006/math" xmlns:v="urn:schemas-microsoft-com:vml" xmlns:wp14="http://schemas.microsoft.com/office/word/2010/wordprocessingDrawing" xmlns:wp="http://schemas.openxmlformats.org/drawingml/2006/wordprocessingDrawing" xmlns:w10="urn:schemas-microsoft-com:office:word" xmlns:w="http://schemas.openxmlformats.org/wordprocessingml/2006/main" xmlns:w14="http://schemas.microsoft.com/office/word/2010/wordml" xmlns:w15="http://schemas.microsoft.com/office/word/2012/wordml" xmlns:w16cex="http://schemas.microsoft.com/office/word/2018/wordml/cex" xmlns:w16cid="http://schemas.microsoft.com/office/word/2016/wordml/cid" xmlns:w16="http://schemas.microsoft.com/office/word/2018/wordml" xmlns:w16sdtdh="http://schemas.microsoft.com/office/word/2020/wordml/sdtdatahash" xmlns:w16se="http://schemas.microsoft.com/office/word/2015/wordml/symex" xmlns:wpg="http://schemas.microsoft.com/office/word/2010/wordprocessingGroup" xmlns:wpi="http://schemas.microsoft.com/office/word/2010/wordprocessingInk" xmlns:wne="http://schemas.microsoft.com/office/word/2006/wordml" xmlns:wps="http://schemas.microsoft.com/office/word/2010/wordprocessingShape" mc:Ignorable="w14 w15 w16se w16cid w16 w16cex w16sdtdh wp14">
+  <w:footnote w:type="separator" w:id="-1">
+    <w:p>
+      <w:r>
+        <w:separator/>
+      </w:r>
+    </w:p>
+  </w:footnote>
+  <w:footnote w:type="continuationSeparator" w:id="0">
+    <w:p>
+      <w:r>
+        <w:continuationSeparator/>
+      </w:r>
+    </w:p>
+  </w:footnote>
+</w:footnotes>
 </file>
 
 <file path=word/numbering.xml><?xml version="1.0" encoding="utf-8"?>
@@ -2223,16 +2539,16 @@
     </w:lvl>
   </w:abstractNum>
   <w:abstractNum w:abstractNumId="2" w15:restartNumberingAfterBreak="0">
-    <w:nsid w:val="5B7C0052"/>
+    <w:nsid w:val="592651F7"/>
     <w:multiLevelType w:val="hybridMultilevel"/>
-    <w:tmpl w:val="F3C20530"/>
-    <w:lvl w:ilvl="0" w:tplc="C5828BA0">
+    <w:tmpl w:val="63AE777C"/>
+    <w:lvl w:ilvl="0" w:tplc="10AC0EAC">
       <w:start w:val="1"/>
       <w:numFmt w:val="decimal"/>
       <w:lvlText w:val="%1."/>
       <w:lvlJc w:val="left"/>
       <w:pPr>
-        <w:ind w:left="360" w:hanging="360"/>
+        <w:ind w:left="1320" w:hanging="360"/>
       </w:pPr>
       <w:rPr>
         <w:rFonts w:hint="default"/>
@@ -2244,6 +2560,95 @@
       <w:lvlText w:val="%2、"/>
       <w:lvlJc w:val="left"/>
       <w:pPr>
+        <w:ind w:left="1920" w:hanging="480"/>
+      </w:pPr>
+    </w:lvl>
+    <w:lvl w:ilvl="2" w:tplc="0409001B" w:tentative="1">
+      <w:start w:val="1"/>
+      <w:numFmt w:val="lowerRoman"/>
+      <w:lvlText w:val="%3."/>
+      <w:lvlJc w:val="right"/>
+      <w:pPr>
+        <w:ind w:left="2400" w:hanging="480"/>
+      </w:pPr>
+    </w:lvl>
+    <w:lvl w:ilvl="3" w:tplc="0409000F" w:tentative="1">
+      <w:start w:val="1"/>
+      <w:numFmt w:val="decimal"/>
+      <w:lvlText w:val="%4."/>
+      <w:lvlJc w:val="left"/>
+      <w:pPr>
+        <w:ind w:left="2880" w:hanging="480"/>
+      </w:pPr>
+    </w:lvl>
+    <w:lvl w:ilvl="4" w:tplc="04090019" w:tentative="1">
+      <w:start w:val="1"/>
+      <w:numFmt w:val="ideographTraditional"/>
+      <w:lvlText w:val="%5、"/>
+      <w:lvlJc w:val="left"/>
+      <w:pPr>
+        <w:ind w:left="3360" w:hanging="480"/>
+      </w:pPr>
+    </w:lvl>
+    <w:lvl w:ilvl="5" w:tplc="0409001B" w:tentative="1">
+      <w:start w:val="1"/>
+      <w:numFmt w:val="lowerRoman"/>
+      <w:lvlText w:val="%6."/>
+      <w:lvlJc w:val="right"/>
+      <w:pPr>
+        <w:ind w:left="3840" w:hanging="480"/>
+      </w:pPr>
+    </w:lvl>
+    <w:lvl w:ilvl="6" w:tplc="0409000F" w:tentative="1">
+      <w:start w:val="1"/>
+      <w:numFmt w:val="decimal"/>
+      <w:lvlText w:val="%7."/>
+      <w:lvlJc w:val="left"/>
+      <w:pPr>
+        <w:ind w:left="4320" w:hanging="480"/>
+      </w:pPr>
+    </w:lvl>
+    <w:lvl w:ilvl="7" w:tplc="04090019" w:tentative="1">
+      <w:start w:val="1"/>
+      <w:numFmt w:val="ideographTraditional"/>
+      <w:lvlText w:val="%8、"/>
+      <w:lvlJc w:val="left"/>
+      <w:pPr>
+        <w:ind w:left="4800" w:hanging="480"/>
+      </w:pPr>
+    </w:lvl>
+    <w:lvl w:ilvl="8" w:tplc="0409001B" w:tentative="1">
+      <w:start w:val="1"/>
+      <w:numFmt w:val="lowerRoman"/>
+      <w:lvlText w:val="%9."/>
+      <w:lvlJc w:val="right"/>
+      <w:pPr>
+        <w:ind w:left="5280" w:hanging="480"/>
+      </w:pPr>
+    </w:lvl>
+  </w:abstractNum>
+  <w:abstractNum w:abstractNumId="3" w15:restartNumberingAfterBreak="0">
+    <w:nsid w:val="5B7C0052"/>
+    <w:multiLevelType w:val="hybridMultilevel"/>
+    <w:tmpl w:val="F3C20530"/>
+    <w:lvl w:ilvl="0" w:tplc="C5828BA0">
+      <w:start w:val="1"/>
+      <w:numFmt w:val="decimal"/>
+      <w:lvlText w:val="%1."/>
+      <w:lvlJc w:val="left"/>
+      <w:pPr>
+        <w:ind w:left="360" w:hanging="360"/>
+      </w:pPr>
+      <w:rPr>
+        <w:rFonts w:hint="default"/>
+      </w:rPr>
+    </w:lvl>
+    <w:lvl w:ilvl="1" w:tplc="04090019" w:tentative="1">
+      <w:start w:val="1"/>
+      <w:numFmt w:val="ideographTraditional"/>
+      <w:lvlText w:val="%2、"/>
+      <w:lvlJc w:val="left"/>
+      <w:pPr>
         <w:ind w:left="960" w:hanging="480"/>
       </w:pPr>
     </w:lvl>
@@ -2318,6 +2723,9 @@
     <w:abstractNumId w:val="0"/>
   </w:num>
   <w:num w:numId="3" w16cid:durableId="1219584822">
+    <w:abstractNumId w:val="3"/>
+  </w:num>
+  <w:num w:numId="4" w16cid:durableId="476841133">
     <w:abstractNumId w:val="2"/>
   </w:num>
 </w:numbering>
@@ -2794,6 +3202,66 @@
       <w:ind w:leftChars="200" w:left="480"/>
     </w:pPr>
   </w:style>
+  <w:style w:type="paragraph" w:styleId="a7">
+    <w:name w:val="header"/>
+    <w:basedOn w:val="a"/>
+    <w:link w:val="a8"/>
+    <w:uiPriority w:val="99"/>
+    <w:unhideWhenUsed/>
+    <w:rsid w:val="007C0128"/>
+    <w:pPr>
+      <w:tabs>
+        <w:tab w:val="center" w:pos="4153"/>
+        <w:tab w:val="right" w:pos="8306"/>
+      </w:tabs>
+      <w:snapToGrid w:val="0"/>
+    </w:pPr>
+    <w:rPr>
+      <w:sz w:val="20"/>
+      <w:szCs w:val="20"/>
+    </w:rPr>
+  </w:style>
+  <w:style w:type="character" w:customStyle="1" w:styleId="a8">
+    <w:name w:val="頁首 字元"/>
+    <w:basedOn w:val="a0"/>
+    <w:link w:val="a7"/>
+    <w:uiPriority w:val="99"/>
+    <w:rsid w:val="007C0128"/>
+    <w:rPr>
+      <w:sz w:val="20"/>
+      <w:szCs w:val="20"/>
+    </w:rPr>
+  </w:style>
+  <w:style w:type="paragraph" w:styleId="a9">
+    <w:name w:val="footer"/>
+    <w:basedOn w:val="a"/>
+    <w:link w:val="aa"/>
+    <w:uiPriority w:val="99"/>
+    <w:unhideWhenUsed/>
+    <w:rsid w:val="007C0128"/>
+    <w:pPr>
+      <w:tabs>
+        <w:tab w:val="center" w:pos="4153"/>
+        <w:tab w:val="right" w:pos="8306"/>
+      </w:tabs>
+      <w:snapToGrid w:val="0"/>
+    </w:pPr>
+    <w:rPr>
+      <w:sz w:val="20"/>
+      <w:szCs w:val="20"/>
+    </w:rPr>
+  </w:style>
+  <w:style w:type="character" w:customStyle="1" w:styleId="aa">
+    <w:name w:val="頁尾 字元"/>
+    <w:basedOn w:val="a0"/>
+    <w:link w:val="a9"/>
+    <w:uiPriority w:val="99"/>
+    <w:rsid w:val="007C0128"/>
+    <w:rPr>
+      <w:sz w:val="20"/>
+      <w:szCs w:val="20"/>
+    </w:rPr>
+  </w:style>
 </w:styles>
 </file>
 

</xml_diff>